<commit_message>
feat: add sign in and sign up page
</commit_message>
<xml_diff>
--- a/References.docx
+++ b/References.docx
@@ -49,8 +49,25 @@
           <w:numId w:val="1"/>
         </w:numPr>
       </w:pPr>
+      <w:hyperlink r:id="rId7" w:history="1">
+        <w:r>
+          <w:rPr>
+            <w:rStyle w:val="Hyperlink"/>
+          </w:rPr>
+          <w:t>http://getdrawings.com/get-icon#search-icon-image-64.png</w:t>
+        </w:r>
+      </w:hyperlink>
+    </w:p>
+    <w:p>
+      <w:pPr>
+        <w:pStyle w:val="ListParagraph"/>
+        <w:numPr>
+          <w:ilvl w:val="0"/>
+          <w:numId w:val="1"/>
+        </w:numPr>
+      </w:pPr>
       <w:r>
-        <w:t>http://getdrawings.com/get-icon#search-icon-image-64.png</w:t>
+        <w:t>https://www.freepik.com/</w:t>
       </w:r>
     </w:p>
     <w:sectPr>

</xml_diff>